<commit_message>
Updated phase 6 networking scrum. Uploaded some new re-design possibilities.
</commit_message>
<xml_diff>
--- a/ScrumReports/Network/Phase 6 - Networking Scrum Report.docx
+++ b/ScrumReports/Network/Phase 6 - Networking Scrum Report.docx
@@ -277,8 +277,6 @@
                 <w:sz w:val="28"/>
               </w:rPr>
             </w:pPr>
-            <w:bookmarkStart w:id="0" w:name="_GoBack"/>
-            <w:bookmarkEnd w:id="0"/>
           </w:p>
         </w:tc>
       </w:tr>
@@ -398,14 +396,285 @@
                 <w:sz w:val="28"/>
               </w:rPr>
             </w:pPr>
-          </w:p>
-          <w:p>
-            <w:pPr>
-              <w:spacing w:after="0" w:line="240" w:lineRule="auto"/>
-              <w:rPr>
-                <w:sz w:val="28"/>
-              </w:rPr>
-            </w:pPr>
+            <w:r>
+              <w:rPr>
+                <w:sz w:val="28"/>
+              </w:rPr>
+              <w:t xml:space="preserve">-Implement Serialize, </w:t>
+            </w:r>
+            <w:proofErr w:type="spellStart"/>
+            <w:r>
+              <w:rPr>
+                <w:sz w:val="28"/>
+              </w:rPr>
+              <w:t>Serialize</w:t>
+            </w:r>
+            <w:r>
+              <w:rPr>
+                <w:sz w:val="28"/>
+              </w:rPr>
+              <w:t>dSize</w:t>
+            </w:r>
+            <w:proofErr w:type="spellEnd"/>
+            <w:r>
+              <w:rPr>
+                <w:sz w:val="28"/>
+              </w:rPr>
+              <w:t xml:space="preserve">, and </w:t>
+            </w:r>
+            <w:proofErr w:type="spellStart"/>
+            <w:r>
+              <w:rPr>
+                <w:sz w:val="28"/>
+              </w:rPr>
+              <w:t>Deserialize</w:t>
+            </w:r>
+            <w:proofErr w:type="spellEnd"/>
+            <w:r>
+              <w:rPr>
+                <w:sz w:val="28"/>
+              </w:rPr>
+              <w:t xml:space="preserve"> methods on data structures as necessary.</w:t>
+            </w:r>
+          </w:p>
+          <w:p>
+            <w:pPr>
+              <w:spacing w:after="0" w:line="240" w:lineRule="auto"/>
+              <w:rPr>
+                <w:color w:val="FF0000"/>
+                <w:sz w:val="28"/>
+              </w:rPr>
+            </w:pPr>
+            <w:r>
+              <w:rPr>
+                <w:b/>
+                <w:color w:val="FF0000"/>
+                <w:sz w:val="28"/>
+              </w:rPr>
+              <w:t>Design</w:t>
+            </w:r>
+            <w:r>
+              <w:rPr>
+                <w:color w:val="FF0000"/>
+                <w:sz w:val="28"/>
+              </w:rPr>
+              <w:t xml:space="preserve">: </w:t>
+            </w:r>
+            <w:r>
+              <w:rPr>
+                <w:color w:val="FF0000"/>
+                <w:sz w:val="28"/>
+              </w:rPr>
+              <w:t>Uploaded a re-design of</w:t>
+            </w:r>
+            <w:r>
+              <w:rPr>
+                <w:color w:val="FF0000"/>
+                <w:sz w:val="28"/>
+              </w:rPr>
+              <w:t xml:space="preserve"> Serialize, </w:t>
+            </w:r>
+            <w:proofErr w:type="spellStart"/>
+            <w:r>
+              <w:rPr>
+                <w:color w:val="FF0000"/>
+                <w:sz w:val="28"/>
+              </w:rPr>
+              <w:t>Deserialize</w:t>
+            </w:r>
+            <w:proofErr w:type="spellEnd"/>
+            <w:r>
+              <w:rPr>
+                <w:color w:val="FF0000"/>
+                <w:sz w:val="28"/>
+              </w:rPr>
+              <w:t xml:space="preserve">, </w:t>
+            </w:r>
+            <w:proofErr w:type="spellStart"/>
+            <w:r>
+              <w:rPr>
+                <w:color w:val="FF0000"/>
+                <w:sz w:val="28"/>
+              </w:rPr>
+              <w:t>Serializable</w:t>
+            </w:r>
+            <w:proofErr w:type="spellEnd"/>
+            <w:r>
+              <w:rPr>
+                <w:color w:val="FF0000"/>
+                <w:sz w:val="28"/>
+              </w:rPr>
+              <w:t xml:space="preserve">, </w:t>
+            </w:r>
+            <w:proofErr w:type="spellStart"/>
+            <w:r>
+              <w:rPr>
+                <w:color w:val="FF0000"/>
+                <w:sz w:val="28"/>
+              </w:rPr>
+              <w:t>NetData</w:t>
+            </w:r>
+            <w:proofErr w:type="spellEnd"/>
+            <w:r>
+              <w:rPr>
+                <w:color w:val="FF0000"/>
+                <w:sz w:val="28"/>
+              </w:rPr>
+              <w:t xml:space="preserve">, and </w:t>
+            </w:r>
+            <w:proofErr w:type="spellStart"/>
+            <w:r>
+              <w:rPr>
+                <w:color w:val="FF0000"/>
+                <w:sz w:val="28"/>
+              </w:rPr>
+              <w:t>UnsupportedOperationException</w:t>
+            </w:r>
+            <w:proofErr w:type="spellEnd"/>
+            <w:r>
+              <w:rPr>
+                <w:color w:val="FF0000"/>
+                <w:sz w:val="28"/>
+              </w:rPr>
+              <w:t xml:space="preserve"> as class diagrams.  </w:t>
+            </w:r>
+            <w:r>
+              <w:rPr>
+                <w:color w:val="FF0000"/>
+                <w:sz w:val="28"/>
+              </w:rPr>
+              <w:t>See the updated file in Design/Networking.</w:t>
+            </w:r>
+          </w:p>
+          <w:p>
+            <w:pPr>
+              <w:spacing w:after="0" w:line="240" w:lineRule="auto"/>
+              <w:rPr>
+                <w:color w:val="FF0000"/>
+                <w:sz w:val="28"/>
+              </w:rPr>
+            </w:pPr>
+            <w:r>
+              <w:rPr>
+                <w:b/>
+                <w:color w:val="FF0000"/>
+                <w:sz w:val="28"/>
+              </w:rPr>
+              <w:t>Implementation</w:t>
+            </w:r>
+            <w:r>
+              <w:rPr>
+                <w:color w:val="FF0000"/>
+                <w:sz w:val="28"/>
+              </w:rPr>
+              <w:t xml:space="preserve">: </w:t>
+            </w:r>
+            <w:r>
+              <w:rPr>
+                <w:color w:val="FF0000"/>
+                <w:sz w:val="28"/>
+              </w:rPr>
+              <w:t xml:space="preserve">Implemented </w:t>
+            </w:r>
+            <w:proofErr w:type="spellStart"/>
+            <w:r>
+              <w:rPr>
+                <w:color w:val="FF0000"/>
+                <w:sz w:val="28"/>
+              </w:rPr>
+              <w:t>S</w:t>
+            </w:r>
+            <w:r>
+              <w:rPr>
+                <w:color w:val="FF0000"/>
+                <w:sz w:val="28"/>
+              </w:rPr>
+              <w:t>erializable</w:t>
+            </w:r>
+            <w:proofErr w:type="spellEnd"/>
+            <w:r>
+              <w:rPr>
+                <w:color w:val="FF0000"/>
+                <w:sz w:val="28"/>
+              </w:rPr>
+              <w:t xml:space="preserve"> for the Entity and Minion classes.  (See their respective .h and .</w:t>
+            </w:r>
+            <w:proofErr w:type="spellStart"/>
+            <w:r>
+              <w:rPr>
+                <w:color w:val="FF0000"/>
+                <w:sz w:val="28"/>
+              </w:rPr>
+              <w:t>cpp</w:t>
+            </w:r>
+            <w:proofErr w:type="spellEnd"/>
+            <w:r>
+              <w:rPr>
+                <w:color w:val="FF0000"/>
+                <w:sz w:val="28"/>
+              </w:rPr>
+              <w:t xml:space="preserve"> files in Data Structures).  Also fixed various memory leaks and warnings within the project</w:t>
+            </w:r>
+            <w:r>
+              <w:rPr>
+                <w:color w:val="FF0000"/>
+                <w:sz w:val="28"/>
+              </w:rPr>
+              <w:t>, and info</w:t>
+            </w:r>
+            <w:bookmarkStart w:id="0" w:name="_GoBack"/>
+            <w:bookmarkEnd w:id="0"/>
+            <w:r>
+              <w:rPr>
+                <w:color w:val="FF0000"/>
+                <w:sz w:val="28"/>
+              </w:rPr>
+              <w:t>rmed other coordinators (as required) of code issues.</w:t>
+            </w:r>
+          </w:p>
+          <w:p>
+            <w:pPr>
+              <w:spacing w:after="0" w:line="240" w:lineRule="auto"/>
+              <w:rPr>
+                <w:sz w:val="28"/>
+              </w:rPr>
+            </w:pPr>
+            <w:r>
+              <w:rPr>
+                <w:b/>
+                <w:color w:val="FF0000"/>
+                <w:sz w:val="28"/>
+              </w:rPr>
+              <w:t>Testing</w:t>
+            </w:r>
+            <w:r>
+              <w:rPr>
+                <w:color w:val="FF0000"/>
+                <w:sz w:val="28"/>
+              </w:rPr>
+              <w:t xml:space="preserve">: Tested </w:t>
+            </w:r>
+            <w:r>
+              <w:rPr>
+                <w:color w:val="FF0000"/>
+                <w:sz w:val="28"/>
+              </w:rPr>
+              <w:t xml:space="preserve">full </w:t>
+            </w:r>
+            <w:r>
+              <w:rPr>
+                <w:color w:val="FF0000"/>
+                <w:sz w:val="28"/>
+              </w:rPr>
+              <w:t>serialization and deserialization of Entity and Minion</w:t>
+            </w:r>
+            <w:r>
+              <w:rPr>
+                <w:color w:val="FF0000"/>
+                <w:sz w:val="28"/>
+              </w:rPr>
+              <w:t>.</w:t>
+            </w:r>
           </w:p>
         </w:tc>
       </w:tr>

</xml_diff>

<commit_message>
Updated Scrum Report + Client side connection implemented and running
</commit_message>
<xml_diff>
--- a/ScrumReports/Network/Phase 6 - Networking Scrum Report.docx
+++ b/ScrumReports/Network/Phase 6 - Networking Scrum Report.docx
@@ -1,6 +1,6 @@
 
 <file path=word/document.xml><?xml version="1.0" encoding="utf-8"?>
-<w:document xmlns:wpc="http://schemas.microsoft.com/office/word/2010/wordprocessingCanvas" xmlns:mc="http://schemas.openxmlformats.org/markup-compatibility/2006" xmlns:o="urn:schemas-microsoft-com:office:office" xmlns:r="http://schemas.openxmlformats.org/officeDocument/2006/relationships" xmlns:m="http://schemas.openxmlformats.org/officeDocument/2006/math" xmlns:v="urn:schemas-microsoft-com:vml" xmlns:wp14="http://schemas.microsoft.com/office/word/2010/wordprocessingDrawing" xmlns:wp="http://schemas.openxmlformats.org/drawingml/2006/wordprocessingDrawing" xmlns:w10="urn:schemas-microsoft-com:office:word" xmlns:w="http://schemas.openxmlformats.org/wordprocessingml/2006/main" xmlns:w14="http://schemas.microsoft.com/office/word/2010/wordml" xmlns:wpg="http://schemas.microsoft.com/office/word/2010/wordprocessingGroup" xmlns:wpi="http://schemas.microsoft.com/office/word/2010/wordprocessingInk" xmlns:wne="http://schemas.microsoft.com/office/word/2006/wordml" xmlns:wps="http://schemas.microsoft.com/office/word/2010/wordprocessingShape" mc:Ignorable="w14 wp14">
+<w:document xmlns:ve="http://schemas.openxmlformats.org/markup-compatibility/2006" xmlns:o="urn:schemas-microsoft-com:office:office" xmlns:r="http://schemas.openxmlformats.org/officeDocument/2006/relationships" xmlns:m="http://schemas.openxmlformats.org/officeDocument/2006/math" xmlns:v="urn:schemas-microsoft-com:vml" xmlns:wp="http://schemas.openxmlformats.org/drawingml/2006/wordprocessingDrawing" xmlns:w10="urn:schemas-microsoft-com:office:word" xmlns:w="http://schemas.openxmlformats.org/wordprocessingml/2006/main" xmlns:wne="http://schemas.microsoft.com/office/word/2006/wordml">
   <w:body>
     <w:p>
       <w:pPr>
@@ -21,7 +21,7 @@
           <w:insideH w:val="single" w:sz="4" w:space="0" w:color="auto"/>
           <w:insideV w:val="single" w:sz="4" w:space="0" w:color="auto"/>
         </w:tblBorders>
-        <w:tblLook w:val="00A0" w:firstRow="1" w:lastRow="0" w:firstColumn="1" w:lastColumn="0" w:noHBand="0" w:noVBand="0"/>
+        <w:tblLook w:val="00A0"/>
       </w:tblPr>
       <w:tblGrid>
         <w:gridCol w:w="4788"/>
@@ -144,7 +144,7 @@
           <w:insideH w:val="single" w:sz="4" w:space="0" w:color="auto"/>
           <w:insideV w:val="single" w:sz="4" w:space="0" w:color="auto"/>
         </w:tblBorders>
-        <w:tblLook w:val="00A0" w:firstRow="1" w:lastRow="0" w:firstColumn="1" w:lastColumn="0" w:noHBand="0" w:noVBand="0"/>
+        <w:tblLook w:val="00A0"/>
       </w:tblPr>
       <w:tblGrid>
         <w:gridCol w:w="2178"/>
@@ -228,47 +228,29 @@
               <w:rPr>
                 <w:sz w:val="28"/>
               </w:rPr>
-              <w:t>Task:</w:t>
-            </w:r>
-            <w:r>
-              <w:rPr>
-                <w:sz w:val="28"/>
-              </w:rPr>
-              <w:t xml:space="preserve"> </w:t>
-            </w:r>
-            <w:r>
-              <w:rPr>
-                <w:sz w:val="28"/>
-              </w:rPr>
-              <w:t>Work on assisting Client Team to connect to server.</w:t>
-            </w:r>
-          </w:p>
-          <w:p>
-            <w:pPr>
-              <w:spacing w:after="0" w:line="240" w:lineRule="auto"/>
-              <w:rPr>
-                <w:sz w:val="28"/>
-              </w:rPr>
-            </w:pPr>
-          </w:p>
-          <w:p>
-            <w:pPr>
-              <w:spacing w:after="0" w:line="240" w:lineRule="auto"/>
-              <w:rPr>
-                <w:sz w:val="28"/>
-              </w:rPr>
-            </w:pPr>
-            <w:r>
-              <w:rPr>
-                <w:sz w:val="28"/>
-              </w:rPr>
-              <w:t xml:space="preserve">File, </w:t>
-            </w:r>
-            <w:r>
-              <w:rPr>
-                <w:sz w:val="28"/>
-              </w:rPr>
-              <w:t>Implementations/</w:t>
+              <w:t>Task: Work on assisting Client Team to connect to server.</w:t>
+            </w:r>
+          </w:p>
+          <w:p>
+            <w:pPr>
+              <w:spacing w:after="0" w:line="240" w:lineRule="auto"/>
+              <w:rPr>
+                <w:sz w:val="28"/>
+              </w:rPr>
+            </w:pPr>
+          </w:p>
+          <w:p>
+            <w:pPr>
+              <w:spacing w:after="0" w:line="240" w:lineRule="auto"/>
+              <w:rPr>
+                <w:sz w:val="28"/>
+              </w:rPr>
+            </w:pPr>
+            <w:r>
+              <w:rPr>
+                <w:sz w:val="28"/>
+              </w:rPr>
+              <w:t>File, Implementations/</w:t>
             </w:r>
             <w:bookmarkStart w:id="0" w:name="_GoBack"/>
             <w:bookmarkEnd w:id="0"/>
@@ -290,13 +272,7 @@
               <w:rPr>
                 <w:sz w:val="28"/>
               </w:rPr>
-              <w:t>Report</w:t>
-            </w:r>
-            <w:r>
-              <w:rPr>
-                <w:sz w:val="28"/>
-              </w:rPr>
-              <w:t>, Finalized both sending and receiving commands and had Client team member Deanna make a few things client did not have to start creating and joining games.</w:t>
+              <w:t>Report, Finalized both sending and receiving commands and had Client team member Deanna make a few things client did not have to start creating and joining games.</w:t>
             </w:r>
           </w:p>
         </w:tc>
@@ -420,7 +396,25 @@
                 <w:sz w:val="27"/>
                 <w:szCs w:val="27"/>
               </w:rPr>
-              <w:t>- Updating the connection class to work as separate components for NetClient and NetServer. Working with Jordan from the server team to get packets sending across the network. Gave Josh the updated connection classes to create the UML.</w:t>
+              <w:t xml:space="preserve">- Updating the connection class to work as separate components for NetClient and NetServer. Working with </w:t>
+            </w:r>
+            <w:smartTag w:uri="urn:schemas-microsoft-com:office:smarttags" w:element="country-region">
+              <w:smartTag w:uri="urn:schemas-microsoft-com:office:smarttags" w:element="place">
+                <w:r>
+                  <w:rPr>
+                    <w:sz w:val="27"/>
+                    <w:szCs w:val="27"/>
+                  </w:rPr>
+                  <w:t>Jordan</w:t>
+                </w:r>
+              </w:smartTag>
+            </w:smartTag>
+            <w:r>
+              <w:rPr>
+                <w:sz w:val="27"/>
+                <w:szCs w:val="27"/>
+              </w:rPr>
+              <w:t xml:space="preserve"> from the server team to get packets sending across the network. Gave Josh the updated connection classes to create the UML.</w:t>
             </w:r>
           </w:p>
           <w:p>
@@ -538,13 +532,7 @@
               <w:rPr>
                 <w:sz w:val="28"/>
               </w:rPr>
-              <w:t>-Implement Serialize, Serialize</w:t>
-            </w:r>
-            <w:r>
-              <w:rPr>
-                <w:sz w:val="28"/>
-              </w:rPr>
-              <w:t>dSize, and Deserialize methods on data structures as necessary.</w:t>
+              <w:t>-Implement Serialize, SerializedSize, and Deserialize methods on data structures as necessary.</w:t>
             </w:r>
           </w:p>
           <w:p>
@@ -575,15 +563,7 @@
                 <w:color w:val="FF0000"/>
                 <w:sz w:val="28"/>
               </w:rPr>
-              <w:t xml:space="preserve">Uploaded a re-design of Serialize, Deserialize, Serializable, NetData, and UnsupportedOperationException as </w:t>
-            </w:r>
-            <w:r>
-              <w:rPr>
-                <w:color w:val="FF0000"/>
-                <w:sz w:val="28"/>
-              </w:rPr>
-              <w:lastRenderedPageBreak/>
-              <w:t>class diagrams.  See the updated file in Design/Networking.</w:t>
+              <w:t>Uploaded a re-design of Serialize, Deserialize, Serializable, NetData, and UnsupportedOperationException as class diagrams.  See the updated file in Design/Networking.</w:t>
             </w:r>
           </w:p>
           <w:p>
@@ -614,28 +594,7 @@
                 <w:color w:val="FF0000"/>
                 <w:sz w:val="28"/>
               </w:rPr>
-              <w:t xml:space="preserve">Implemented </w:t>
-            </w:r>
-            <w:r>
-              <w:rPr>
-                <w:color w:val="FF0000"/>
-                <w:sz w:val="28"/>
-              </w:rPr>
-              <w:t>S</w:t>
-            </w:r>
-            <w:r>
-              <w:rPr>
-                <w:color w:val="FF0000"/>
-                <w:sz w:val="28"/>
-              </w:rPr>
-              <w:t>erializable for the Entity and Minion classes.  (See their respective .h and .cpp files in Data Structures).  Also fixed various memory leaks and warnings within the project</w:t>
-            </w:r>
-            <w:r>
-              <w:rPr>
-                <w:color w:val="FF0000"/>
-                <w:sz w:val="28"/>
-              </w:rPr>
-              <w:t>, and informed other coordinators (as required) of code issues.</w:t>
+              <w:t>Implemented Serializable for the Entity and Minion classes.  (See their respective .h and .cpp files in Data Structures).  Also fixed various memory leaks and warnings within the project, and informed other coordinators (as required) of code issues.</w:t>
             </w:r>
           </w:p>
           <w:p>
@@ -703,7 +662,6 @@
               <w:rPr>
                 <w:sz w:val="28"/>
               </w:rPr>
-              <w:lastRenderedPageBreak/>
               <w:t>Sarah Childs</w:t>
             </w:r>
           </w:p>
@@ -719,14 +677,110 @@
                 <w:sz w:val="28"/>
               </w:rPr>
             </w:pPr>
-          </w:p>
-          <w:p>
-            <w:pPr>
-              <w:spacing w:after="0" w:line="240" w:lineRule="auto"/>
-              <w:rPr>
-                <w:sz w:val="28"/>
-              </w:rPr>
-            </w:pPr>
+            <w:r>
+              <w:rPr>
+                <w:sz w:val="28"/>
+              </w:rPr>
+              <w:t xml:space="preserve">- Set up the client team’s connection with the ManaCraft server itself. </w:t>
+            </w:r>
+            <w:r>
+              <w:rPr>
+                <w:sz w:val="28"/>
+              </w:rPr>
+              <w:br/>
+            </w:r>
+            <w:r>
+              <w:rPr>
+                <w:sz w:val="28"/>
+              </w:rPr>
+              <w:br/>
+            </w:r>
+            <w:r>
+              <w:rPr>
+                <w:b/>
+                <w:sz w:val="28"/>
+              </w:rPr>
+              <w:t>Design:</w:t>
+            </w:r>
+            <w:r>
+              <w:rPr>
+                <w:sz w:val="28"/>
+              </w:rPr>
+              <w:t xml:space="preserve"> Added the class design for ServerLiason.</w:t>
+            </w:r>
+            <w:r>
+              <w:rPr>
+                <w:sz w:val="28"/>
+              </w:rPr>
+              <w:t xml:space="preserve"> </w:t>
+            </w:r>
+          </w:p>
+          <w:p>
+            <w:pPr>
+              <w:spacing w:after="0" w:line="240" w:lineRule="auto"/>
+              <w:rPr>
+                <w:sz w:val="28"/>
+              </w:rPr>
+            </w:pPr>
+            <w:r>
+              <w:rPr>
+                <w:b/>
+                <w:sz w:val="28"/>
+              </w:rPr>
+              <w:t xml:space="preserve">Implementation: </w:t>
+            </w:r>
+            <w:r>
+              <w:rPr>
+                <w:sz w:val="28"/>
+              </w:rPr>
+              <w:t xml:space="preserve">Fixed up the class so it properly connects to the ManaCraft’s server when running it. – May need to change the IP address at the top if you wish to test it. It no longer has all static methods as well. </w:t>
+            </w:r>
+            <w:r>
+              <w:rPr>
+                <w:sz w:val="28"/>
+              </w:rPr>
+              <w:t>Set up main so if you’re in the client build it will initialize SDLnet, and start up a connection to the server.</w:t>
+            </w:r>
+            <w:r>
+              <w:rPr>
+                <w:sz w:val="28"/>
+              </w:rPr>
+              <w:br/>
+            </w:r>
+            <w:r>
+              <w:rPr>
+                <w:b/>
+                <w:sz w:val="28"/>
+              </w:rPr>
+              <w:t>Files</w:t>
+            </w:r>
+            <w:r>
+              <w:rPr>
+                <w:sz w:val="28"/>
+              </w:rPr>
+              <w:t>: ServerLiason.h/.cpp, Main.cpp, Design/Networking/ServerLiason class design</w:t>
+            </w:r>
+          </w:p>
+          <w:p>
+            <w:pPr>
+              <w:spacing w:after="0" w:line="240" w:lineRule="auto"/>
+              <w:rPr>
+                <w:sz w:val="28"/>
+              </w:rPr>
+            </w:pPr>
+            <w:r>
+              <w:rPr>
+                <w:b/>
+                <w:sz w:val="28"/>
+              </w:rPr>
+              <w:t xml:space="preserve">Testing: </w:t>
+            </w:r>
+            <w:r>
+              <w:rPr>
+                <w:sz w:val="28"/>
+              </w:rPr>
+              <w:t>Tested connection with a copy of the server on my other computer. Will add more tests for next week after sending/receiving data is implemented.</w:t>
+            </w:r>
           </w:p>
         </w:tc>
       </w:tr>
@@ -873,12 +927,14 @@
 </file>
 
 <file path=word/styles.xml><?xml version="1.0" encoding="utf-8"?>
-<w:styles xmlns:mc="http://schemas.openxmlformats.org/markup-compatibility/2006" xmlns:r="http://schemas.openxmlformats.org/officeDocument/2006/relationships" xmlns:w="http://schemas.openxmlformats.org/wordprocessingml/2006/main" xmlns:w14="http://schemas.microsoft.com/office/word/2010/wordml" mc:Ignorable="w14">
+<w:styles xmlns:r="http://schemas.openxmlformats.org/officeDocument/2006/relationships" xmlns:w="http://schemas.openxmlformats.org/wordprocessingml/2006/main">
   <w:docDefaults>
     <w:rPrDefault>
       <w:rPr>
         <w:rFonts w:ascii="Calibri" w:eastAsia="Calibri" w:hAnsi="Calibri" w:cs="Times New Roman"/>
-        <w:lang w:val="en-US" w:eastAsia="en-US" w:bidi="ar-SA"/>
+        <w:sz w:val="22"/>
+        <w:szCs w:val="22"/>
+        <w:lang w:val="en-CA" w:eastAsia="ja-JP" w:bidi="ar-SA"/>
       </w:rPr>
     </w:rPrDefault>
     <w:pPrDefault/>
@@ -1030,8 +1086,7 @@
       <w:spacing w:after="200" w:line="276" w:lineRule="auto"/>
     </w:pPr>
     <w:rPr>
-      <w:sz w:val="22"/>
-      <w:szCs w:val="22"/>
+      <w:lang w:val="en-US" w:eastAsia="en-US"/>
     </w:rPr>
   </w:style>
   <w:style w:type="paragraph" w:styleId="Heading1">
@@ -1049,26 +1104,25 @@
       <w:outlineLvl w:val="0"/>
     </w:pPr>
     <w:rPr>
-      <w:rFonts w:ascii="Cambria" w:eastAsia="MS Gothic" w:hAnsi="Cambria"/>
+      <w:rFonts w:ascii="Cambria" w:hAnsi="Cambria"/>
       <w:b/>
-      <w:bCs/>
       <w:color w:val="365F91"/>
       <w:sz w:val="28"/>
-      <w:szCs w:val="28"/>
+      <w:szCs w:val="20"/>
       <w:lang w:val="en-CA" w:eastAsia="ja-JP"/>
     </w:rPr>
   </w:style>
   <w:style w:type="character" w:default="1" w:styleId="DefaultParagraphFont">
     <w:name w:val="Default Paragraph Font"/>
-    <w:uiPriority w:val="1"/>
+    <w:uiPriority w:val="99"/>
     <w:semiHidden/>
-    <w:unhideWhenUsed/>
   </w:style>
   <w:style w:type="table" w:default="1" w:styleId="TableNormal">
     <w:name w:val="Normal Table"/>
     <w:uiPriority w:val="99"/>
     <w:semiHidden/>
     <w:unhideWhenUsed/>
+    <w:qFormat/>
     <w:tblPr>
       <w:tblInd w:w="0" w:type="dxa"/>
       <w:tblCellMar>
@@ -1087,12 +1141,13 @@
   </w:style>
   <w:style w:type="character" w:customStyle="1" w:styleId="Heading1Char">
     <w:name w:val="Heading 1 Char"/>
+    <w:basedOn w:val="DefaultParagraphFont"/>
     <w:link w:val="Heading1"/>
     <w:uiPriority w:val="99"/>
     <w:locked/>
     <w:rsid w:val="001F5731"/>
     <w:rPr>
-      <w:rFonts w:ascii="Cambria" w:eastAsia="MS Gothic" w:hAnsi="Cambria"/>
+      <w:rFonts w:ascii="Cambria" w:hAnsi="Cambria" w:cs="Times New Roman"/>
       <w:b/>
       <w:color w:val="365F91"/>
       <w:sz w:val="28"/>
@@ -1103,6 +1158,10 @@
     <w:basedOn w:val="TableNormal"/>
     <w:uiPriority w:val="99"/>
     <w:rsid w:val="001F5731"/>
+    <w:rPr>
+      <w:sz w:val="20"/>
+      <w:szCs w:val="20"/>
+    </w:rPr>
     <w:tblPr>
       <w:tblInd w:w="0" w:type="dxa"/>
       <w:tblBorders>
@@ -1126,7 +1185,6 @@
     <w:basedOn w:val="Normal"/>
     <w:uiPriority w:val="99"/>
     <w:semiHidden/>
-    <w:unhideWhenUsed/>
     <w:rsid w:val="00B25727"/>
     <w:pPr>
       <w:spacing w:before="100" w:beforeAutospacing="1" w:after="115" w:line="240" w:lineRule="auto"/>
@@ -1136,196 +1194,6 @@
       <w:sz w:val="24"/>
       <w:szCs w:val="24"/>
     </w:rPr>
-  </w:style>
-</w:styles>
-</file>
-
-<file path=word/stylesWithEffects.xml><?xml version="1.0" encoding="utf-8"?>
-<w:styles xmlns:wpc="http://schemas.microsoft.com/office/word/2010/wordprocessingCanvas" xmlns:mc="http://schemas.openxmlformats.org/markup-compatibility/2006" xmlns:o="urn:schemas-microsoft-com:office:office" xmlns:r="http://schemas.openxmlformats.org/officeDocument/2006/relationships" xmlns:m="http://schemas.openxmlformats.org/officeDocument/2006/math" xmlns:v="urn:schemas-microsoft-com:vml" xmlns:wp14="http://schemas.microsoft.com/office/word/2010/wordprocessingDrawing" xmlns:wp="http://schemas.openxmlformats.org/drawingml/2006/wordprocessingDrawing" xmlns:w10="urn:schemas-microsoft-com:office:word" xmlns:w="http://schemas.openxmlformats.org/wordprocessingml/2006/main" xmlns:w14="http://schemas.microsoft.com/office/word/2010/wordml" xmlns:wpg="http://schemas.microsoft.com/office/word/2010/wordprocessingGroup" xmlns:wpi="http://schemas.microsoft.com/office/word/2010/wordprocessingInk" xmlns:wne="http://schemas.microsoft.com/office/word/2006/wordml" xmlns:wps="http://schemas.microsoft.com/office/word/2010/wordprocessingShape" mc:Ignorable="w14 wp14">
-  <w:docDefaults>
-    <w:rPrDefault>
-      <w:rPr>
-        <w:rFonts w:asciiTheme="minorHAnsi" w:eastAsiaTheme="minorEastAsia" w:hAnsiTheme="minorHAnsi" w:cstheme="minorBidi"/>
-        <w:sz w:val="22"/>
-        <w:szCs w:val="22"/>
-        <w:lang w:val="en-US" w:eastAsia="en-US" w:bidi="ar-SA"/>
-      </w:rPr>
-    </w:rPrDefault>
-    <w:pPrDefault>
-      <w:pPr>
-        <w:spacing w:after="200" w:line="276" w:lineRule="auto"/>
-      </w:pPr>
-    </w:pPrDefault>
-  </w:docDefaults>
-  <w:latentStyles w:defLockedState="0" w:defUIPriority="99" w:defSemiHidden="1" w:defUnhideWhenUsed="1" w:defQFormat="0" w:count="267">
-    <w:lsdException w:name="Normal" w:semiHidden="0" w:uiPriority="0" w:unhideWhenUsed="0" w:qFormat="1"/>
-    <w:lsdException w:name="heading 1" w:semiHidden="0" w:uiPriority="9" w:unhideWhenUsed="0" w:qFormat="1"/>
-    <w:lsdException w:name="heading 2" w:uiPriority="9" w:qFormat="1"/>
-    <w:lsdException w:name="heading 3" w:uiPriority="9" w:qFormat="1"/>
-    <w:lsdException w:name="heading 4" w:uiPriority="9" w:qFormat="1"/>
-    <w:lsdException w:name="heading 5" w:uiPriority="9" w:qFormat="1"/>
-    <w:lsdException w:name="heading 6" w:uiPriority="9" w:qFormat="1"/>
-    <w:lsdException w:name="heading 7" w:uiPriority="9" w:qFormat="1"/>
-    <w:lsdException w:name="heading 8" w:uiPriority="9" w:qFormat="1"/>
-    <w:lsdException w:name="heading 9" w:uiPriority="9" w:qFormat="1"/>
-    <w:lsdException w:name="toc 1" w:uiPriority="39"/>
-    <w:lsdException w:name="toc 2" w:uiPriority="39"/>
-    <w:lsdException w:name="toc 3" w:uiPriority="39"/>
-    <w:lsdException w:name="toc 4" w:uiPriority="39"/>
-    <w:lsdException w:name="toc 5" w:uiPriority="39"/>
-    <w:lsdException w:name="toc 6" w:uiPriority="39"/>
-    <w:lsdException w:name="toc 7" w:uiPriority="39"/>
-    <w:lsdException w:name="toc 8" w:uiPriority="39"/>
-    <w:lsdException w:name="toc 9" w:uiPriority="39"/>
-    <w:lsdException w:name="caption" w:uiPriority="35" w:qFormat="1"/>
-    <w:lsdException w:name="Title" w:semiHidden="0" w:uiPriority="10" w:unhideWhenUsed="0" w:qFormat="1"/>
-    <w:lsdException w:name="Default Paragraph Font" w:uiPriority="1"/>
-    <w:lsdException w:name="Subtitle" w:semiHidden="0" w:uiPriority="11" w:unhideWhenUsed="0" w:qFormat="1"/>
-    <w:lsdException w:name="Strong" w:semiHidden="0" w:uiPriority="22" w:unhideWhenUsed="0" w:qFormat="1"/>
-    <w:lsdException w:name="Emphasis" w:semiHidden="0" w:uiPriority="20" w:unhideWhenUsed="0" w:qFormat="1"/>
-    <w:lsdException w:name="Table Grid" w:semiHidden="0" w:uiPriority="59" w:unhideWhenUsed="0"/>
-    <w:lsdException w:name="Placeholder Text" w:unhideWhenUsed="0"/>
-    <w:lsdException w:name="No Spacing" w:semiHidden="0" w:uiPriority="1" w:unhideWhenUsed="0" w:qFormat="1"/>
-    <w:lsdException w:name="Light Shading" w:semiHidden="0" w:uiPriority="60" w:unhideWhenUsed="0"/>
-    <w:lsdException w:name="Light List" w:semiHidden="0" w:uiPriority="61" w:unhideWhenUsed="0"/>
-    <w:lsdException w:name="Light Grid" w:semiHidden="0" w:uiPriority="62" w:unhideWhenUsed="0"/>
-    <w:lsdException w:name="Medium Shading 1" w:semiHidden="0" w:uiPriority="63" w:unhideWhenUsed="0"/>
-    <w:lsdException w:name="Medium Shading 2" w:semiHidden="0" w:uiPriority="64" w:unhideWhenUsed="0"/>
-    <w:lsdException w:name="Medium List 1" w:semiHidden="0" w:uiPriority="65" w:unhideWhenUsed="0"/>
-    <w:lsdException w:name="Medium List 2" w:semiHidden="0" w:uiPriority="66" w:unhideWhenUsed="0"/>
-    <w:lsdException w:name="Medium Grid 1" w:semiHidden="0" w:uiPriority="67" w:unhideWhenUsed="0"/>
-    <w:lsdException w:name="Medium Grid 2" w:semiHidden="0" w:uiPriority="68" w:unhideWhenUsed="0"/>
-    <w:lsdException w:name="Medium Grid 3" w:semiHidden="0" w:uiPriority="69" w:unhideWhenUsed="0"/>
-    <w:lsdException w:name="Dark List" w:semiHidden="0" w:uiPriority="70" w:unhideWhenUsed="0"/>
-    <w:lsdException w:name="Colorful Shading" w:semiHidden="0" w:uiPriority="71" w:unhideWhenUsed="0"/>
-    <w:lsdException w:name="Colorful List" w:semiHidden="0" w:uiPriority="72" w:unhideWhenUsed="0"/>
-    <w:lsdException w:name="Colorful Grid" w:semiHidden="0" w:uiPriority="73" w:unhideWhenUsed="0"/>
-    <w:lsdException w:name="Light Shading Accent 1" w:semiHidden="0" w:uiPriority="60" w:unhideWhenUsed="0"/>
-    <w:lsdException w:name="Light List Accent 1" w:semiHidden="0" w:uiPriority="61" w:unhideWhenUsed="0"/>
-    <w:lsdException w:name="Light Grid Accent 1" w:semiHidden="0" w:uiPriority="62" w:unhideWhenUsed="0"/>
-    <w:lsdException w:name="Medium Shading 1 Accent 1" w:semiHidden="0" w:uiPriority="63" w:unhideWhenUsed="0"/>
-    <w:lsdException w:name="Medium Shading 2 Accent 1" w:semiHidden="0" w:uiPriority="64" w:unhideWhenUsed="0"/>
-    <w:lsdException w:name="Medium List 1 Accent 1" w:semiHidden="0" w:uiPriority="65" w:unhideWhenUsed="0"/>
-    <w:lsdException w:name="Revision" w:unhideWhenUsed="0"/>
-    <w:lsdException w:name="List Paragraph" w:semiHidden="0" w:uiPriority="34" w:unhideWhenUsed="0" w:qFormat="1"/>
-    <w:lsdException w:name="Quote" w:semiHidden="0" w:uiPriority="29" w:unhideWhenUsed="0" w:qFormat="1"/>
-    <w:lsdException w:name="Intense Quote" w:semiHidden="0" w:uiPriority="30" w:unhideWhenUsed="0" w:qFormat="1"/>
-    <w:lsdException w:name="Medium List 2 Accent 1" w:semiHidden="0" w:uiPriority="66" w:unhideWhenUsed="0"/>
-    <w:lsdException w:name="Medium Grid 1 Accent 1" w:semiHidden="0" w:uiPriority="67" w:unhideWhenUsed="0"/>
-    <w:lsdException w:name="Medium Grid 2 Accent 1" w:semiHidden="0" w:uiPriority="68" w:unhideWhenUsed="0"/>
-    <w:lsdException w:name="Medium Grid 3 Accent 1" w:semiHidden="0" w:uiPriority="69" w:unhideWhenUsed="0"/>
-    <w:lsdException w:name="Dark List Accent 1" w:semiHidden="0" w:uiPriority="70" w:unhideWhenUsed="0"/>
-    <w:lsdException w:name="Colorful Shading Accent 1" w:semiHidden="0" w:uiPriority="71" w:unhideWhenUsed="0"/>
-    <w:lsdException w:name="Colorful List Accent 1" w:semiHidden="0" w:uiPriority="72" w:unhideWhenUsed="0"/>
-    <w:lsdException w:name="Colorful Grid Accent 1" w:semiHidden="0" w:uiPriority="73" w:unhideWhenUsed="0"/>
-    <w:lsdException w:name="Light Shading Accent 2" w:semiHidden="0" w:uiPriority="60" w:unhideWhenUsed="0"/>
-    <w:lsdException w:name="Light List Accent 2" w:semiHidden="0" w:uiPriority="61" w:unhideWhenUsed="0"/>
-    <w:lsdException w:name="Light Grid Accent 2" w:semiHidden="0" w:uiPriority="62" w:unhideWhenUsed="0"/>
-    <w:lsdException w:name="Medium Shading 1 Accent 2" w:semiHidden="0" w:uiPriority="63" w:unhideWhenUsed="0"/>
-    <w:lsdException w:name="Medium Shading 2 Accent 2" w:semiHidden="0" w:uiPriority="64" w:unhideWhenUsed="0"/>
-    <w:lsdException w:name="Medium List 1 Accent 2" w:semiHidden="0" w:uiPriority="65" w:unhideWhenUsed="0"/>
-    <w:lsdException w:name="Medium List 2 Accent 2" w:semiHidden="0" w:uiPriority="66" w:unhideWhenUsed="0"/>
-    <w:lsdException w:name="Medium Grid 1 Accent 2" w:semiHidden="0" w:uiPriority="67" w:unhideWhenUsed="0"/>
-    <w:lsdException w:name="Medium Grid 2 Accent 2" w:semiHidden="0" w:uiPriority="68" w:unhideWhenUsed="0"/>
-    <w:lsdException w:name="Medium Grid 3 Accent 2" w:semiHidden="0" w:uiPriority="69" w:unhideWhenUsed="0"/>
-    <w:lsdException w:name="Dark List Accent 2" w:semiHidden="0" w:uiPriority="70" w:unhideWhenUsed="0"/>
-    <w:lsdException w:name="Colorful Shading Accent 2" w:semiHidden="0" w:uiPriority="71" w:unhideWhenUsed="0"/>
-    <w:lsdException w:name="Colorful List Accent 2" w:semiHidden="0" w:uiPriority="72" w:unhideWhenUsed="0"/>
-    <w:lsdException w:name="Colorful Grid Accent 2" w:semiHidden="0" w:uiPriority="73" w:unhideWhenUsed="0"/>
-    <w:lsdException w:name="Light Shading Accent 3" w:semiHidden="0" w:uiPriority="60" w:unhideWhenUsed="0"/>
-    <w:lsdException w:name="Light List Accent 3" w:semiHidden="0" w:uiPriority="61" w:unhideWhenUsed="0"/>
-    <w:lsdException w:name="Light Grid Accent 3" w:semiHidden="0" w:uiPriority="62" w:unhideWhenUsed="0"/>
-    <w:lsdException w:name="Medium Shading 1 Accent 3" w:semiHidden="0" w:uiPriority="63" w:unhideWhenUsed="0"/>
-    <w:lsdException w:name="Medium Shading 2 Accent 3" w:semiHidden="0" w:uiPriority="64" w:unhideWhenUsed="0"/>
-    <w:lsdException w:name="Medium List 1 Accent 3" w:semiHidden="0" w:uiPriority="65" w:unhideWhenUsed="0"/>
-    <w:lsdException w:name="Medium List 2 Accent 3" w:semiHidden="0" w:uiPriority="66" w:unhideWhenUsed="0"/>
-    <w:lsdException w:name="Medium Grid 1 Accent 3" w:semiHidden="0" w:uiPriority="67" w:unhideWhenUsed="0"/>
-    <w:lsdException w:name="Medium Grid 2 Accent 3" w:semiHidden="0" w:uiPriority="68" w:unhideWhenUsed="0"/>
-    <w:lsdException w:name="Medium Grid 3 Accent 3" w:semiHidden="0" w:uiPriority="69" w:unhideWhenUsed="0"/>
-    <w:lsdException w:name="Dark List Accent 3" w:semiHidden="0" w:uiPriority="70" w:unhideWhenUsed="0"/>
-    <w:lsdException w:name="Colorful Shading Accent 3" w:semiHidden="0" w:uiPriority="71" w:unhideWhenUsed="0"/>
-    <w:lsdException w:name="Colorful List Accent 3" w:semiHidden="0" w:uiPriority="72" w:unhideWhenUsed="0"/>
-    <w:lsdException w:name="Colorful Grid Accent 3" w:semiHidden="0" w:uiPriority="73" w:unhideWhenUsed="0"/>
-    <w:lsdException w:name="Light Shading Accent 4" w:semiHidden="0" w:uiPriority="60" w:unhideWhenUsed="0"/>
-    <w:lsdException w:name="Light List Accent 4" w:semiHidden="0" w:uiPriority="61" w:unhideWhenUsed="0"/>
-    <w:lsdException w:name="Light Grid Accent 4" w:semiHidden="0" w:uiPriority="62" w:unhideWhenUsed="0"/>
-    <w:lsdException w:name="Medium Shading 1 Accent 4" w:semiHidden="0" w:uiPriority="63" w:unhideWhenUsed="0"/>
-    <w:lsdException w:name="Medium Shading 2 Accent 4" w:semiHidden="0" w:uiPriority="64" w:unhideWhenUsed="0"/>
-    <w:lsdException w:name="Medium List 1 Accent 4" w:semiHidden="0" w:uiPriority="65" w:unhideWhenUsed="0"/>
-    <w:lsdException w:name="Medium List 2 Accent 4" w:semiHidden="0" w:uiPriority="66" w:unhideWhenUsed="0"/>
-    <w:lsdException w:name="Medium Grid 1 Accent 4" w:semiHidden="0" w:uiPriority="67" w:unhideWhenUsed="0"/>
-    <w:lsdException w:name="Medium Grid 2 Accent 4" w:semiHidden="0" w:uiPriority="68" w:unhideWhenUsed="0"/>
-    <w:lsdException w:name="Medium Grid 3 Accent 4" w:semiHidden="0" w:uiPriority="69" w:unhideWhenUsed="0"/>
-    <w:lsdException w:name="Dark List Accent 4" w:semiHidden="0" w:uiPriority="70" w:unhideWhenUsed="0"/>
-    <w:lsdException w:name="Colorful Shading Accent 4" w:semiHidden="0" w:uiPriority="71" w:unhideWhenUsed="0"/>
-    <w:lsdException w:name="Colorful List Accent 4" w:semiHidden="0" w:uiPriority="72" w:unhideWhenUsed="0"/>
-    <w:lsdException w:name="Colorful Grid Accent 4" w:semiHidden="0" w:uiPriority="73" w:unhideWhenUsed="0"/>
-    <w:lsdException w:name="Light Shading Accent 5" w:semiHidden="0" w:uiPriority="60" w:unhideWhenUsed="0"/>
-    <w:lsdException w:name="Light List Accent 5" w:semiHidden="0" w:uiPriority="61" w:unhideWhenUsed="0"/>
-    <w:lsdException w:name="Light Grid Accent 5" w:semiHidden="0" w:uiPriority="62" w:unhideWhenUsed="0"/>
-    <w:lsdException w:name="Medium Shading 1 Accent 5" w:semiHidden="0" w:uiPriority="63" w:unhideWhenUsed="0"/>
-    <w:lsdException w:name="Medium Shading 2 Accent 5" w:semiHidden="0" w:uiPriority="64" w:unhideWhenUsed="0"/>
-    <w:lsdException w:name="Medium List 1 Accent 5" w:semiHidden="0" w:uiPriority="65" w:unhideWhenUsed="0"/>
-    <w:lsdException w:name="Medium List 2 Accent 5" w:semiHidden="0" w:uiPriority="66" w:unhideWhenUsed="0"/>
-    <w:lsdException w:name="Medium Grid 1 Accent 5" w:semiHidden="0" w:uiPriority="67" w:unhideWhenUsed="0"/>
-    <w:lsdException w:name="Medium Grid 2 Accent 5" w:semiHidden="0" w:uiPriority="68" w:unhideWhenUsed="0"/>
-    <w:lsdException w:name="Medium Grid 3 Accent 5" w:semiHidden="0" w:uiPriority="69" w:unhideWhenUsed="0"/>
-    <w:lsdException w:name="Dark List Accent 5" w:semiHidden="0" w:uiPriority="70" w:unhideWhenUsed="0"/>
-    <w:lsdException w:name="Colorful Shading Accent 5" w:semiHidden="0" w:uiPriority="71" w:unhideWhenUsed="0"/>
-    <w:lsdException w:name="Colorful List Accent 5" w:semiHidden="0" w:uiPriority="72" w:unhideWhenUsed="0"/>
-    <w:lsdException w:name="Colorful Grid Accent 5" w:semiHidden="0" w:uiPriority="73" w:unhideWhenUsed="0"/>
-    <w:lsdException w:name="Light Shading Accent 6" w:semiHidden="0" w:uiPriority="60" w:unhideWhenUsed="0"/>
-    <w:lsdException w:name="Light List Accent 6" w:semiHidden="0" w:uiPriority="61" w:unhideWhenUsed="0"/>
-    <w:lsdException w:name="Light Grid Accent 6" w:semiHidden="0" w:uiPriority="62" w:unhideWhenUsed="0"/>
-    <w:lsdException w:name="Medium Shading 1 Accent 6" w:semiHidden="0" w:uiPriority="63" w:unhideWhenUsed="0"/>
-    <w:lsdException w:name="Medium Shading 2 Accent 6" w:semiHidden="0" w:uiPriority="64" w:unhideWhenUsed="0"/>
-    <w:lsdException w:name="Medium List 1 Accent 6" w:semiHidden="0" w:uiPriority="65" w:unhideWhenUsed="0"/>
-    <w:lsdException w:name="Medium List 2 Accent 6" w:semiHidden="0" w:uiPriority="66" w:unhideWhenUsed="0"/>
-    <w:lsdException w:name="Medium Grid 1 Accent 6" w:semiHidden="0" w:uiPriority="67" w:unhideWhenUsed="0"/>
-    <w:lsdException w:name="Medium Grid 2 Accent 6" w:semiHidden="0" w:uiPriority="68" w:unhideWhenUsed="0"/>
-    <w:lsdException w:name="Medium Grid 3 Accent 6" w:semiHidden="0" w:uiPriority="69" w:unhideWhenUsed="0"/>
-    <w:lsdException w:name="Dark List Accent 6" w:semiHidden="0" w:uiPriority="70" w:unhideWhenUsed="0"/>
-    <w:lsdException w:name="Colorful Shading Accent 6" w:semiHidden="0" w:uiPriority="71" w:unhideWhenUsed="0"/>
-    <w:lsdException w:name="Colorful List Accent 6" w:semiHidden="0" w:uiPriority="72" w:unhideWhenUsed="0"/>
-    <w:lsdException w:name="Colorful Grid Accent 6" w:semiHidden="0" w:uiPriority="73" w:unhideWhenUsed="0"/>
-    <w:lsdException w:name="Subtle Emphasis" w:semiHidden="0" w:uiPriority="19" w:unhideWhenUsed="0" w:qFormat="1"/>
-    <w:lsdException w:name="Intense Emphasis" w:semiHidden="0" w:uiPriority="21" w:unhideWhenUsed="0" w:qFormat="1"/>
-    <w:lsdException w:name="Subtle Reference" w:semiHidden="0" w:uiPriority="31" w:unhideWhenUsed="0" w:qFormat="1"/>
-    <w:lsdException w:name="Intense Reference" w:semiHidden="0" w:uiPriority="32" w:unhideWhenUsed="0" w:qFormat="1"/>
-    <w:lsdException w:name="Book Title" w:semiHidden="0" w:uiPriority="33" w:unhideWhenUsed="0" w:qFormat="1"/>
-    <w:lsdException w:name="Bibliography" w:uiPriority="37"/>
-    <w:lsdException w:name="TOC Heading" w:uiPriority="39" w:qFormat="1"/>
-  </w:latentStyles>
-  <w:style w:type="paragraph" w:default="1" w:styleId="Normal">
-    <w:name w:val="Normal"/>
-    <w:qFormat/>
-  </w:style>
-  <w:style w:type="character" w:default="1" w:styleId="DefaultParagraphFont">
-    <w:name w:val="Default Paragraph Font"/>
-    <w:uiPriority w:val="1"/>
-    <w:semiHidden/>
-    <w:unhideWhenUsed/>
-  </w:style>
-  <w:style w:type="table" w:default="1" w:styleId="TableNormal">
-    <w:name w:val="Normal Table"/>
-    <w:uiPriority w:val="99"/>
-    <w:semiHidden/>
-    <w:unhideWhenUsed/>
-    <w:tblPr>
-      <w:tblInd w:w="0" w:type="dxa"/>
-      <w:tblCellMar>
-        <w:top w:w="0" w:type="dxa"/>
-        <w:left w:w="108" w:type="dxa"/>
-        <w:bottom w:w="0" w:type="dxa"/>
-        <w:right w:w="108" w:type="dxa"/>
-      </w:tblCellMar>
-    </w:tblPr>
-  </w:style>
-  <w:style w:type="numbering" w:default="1" w:styleId="NoList">
-    <w:name w:val="No List"/>
-    <w:uiPriority w:val="99"/>
-    <w:semiHidden/>
-    <w:unhideWhenUsed/>
   </w:style>
 </w:styles>
 </file>

</xml_diff>